<commit_message>
sonarqube analysis configuration added
</commit_message>
<xml_diff>
--- a/Complete-CI-CD-process.docx
+++ b/Complete-CI-CD-process.docx
@@ -52,6 +52,30 @@
           <w:lang w:val="fr-FR"/>
         </w:rPr>
         <w:fldChar w:fldCharType="end"/>
+      </w:r>
+    </w:p>
+    <w:p>
+      <w:pPr>
+        <w:rPr>
+          <w:rFonts w:hint="default"/>
+          <w:lang w:val="fr-FR"/>
+        </w:rPr>
+      </w:pPr>
+    </w:p>
+    <w:p>
+      <w:pPr>
+        <w:rPr>
+          <w:rFonts w:hint="default"/>
+          <w:lang w:val="fr-FR"/>
+        </w:rPr>
+      </w:pPr>
+      <w:r>
+        <w:rPr>
+          <w:rFonts w:hint="default"/>
+          <w:color w:val="C00000"/>
+          <w:lang w:val="fr-FR"/>
+        </w:rPr>
+        <w:t>Sonar server : id=admin, password=inaya109</w:t>
       </w:r>
     </w:p>
     <w:p>
@@ -6755,7 +6779,6 @@
           <w:spacing w:val="0"/>
           <w:sz w:val="20"/>
           <w:szCs w:val="20"/>
-          <w:bdr w:val="none" w:color="auto" w:sz="0" w:space="0"/>
           <w:shd w:val="clear" w:fill="FFFFFF"/>
         </w:rPr>
         <w:t>Under “System variables,” select “</w:t>
@@ -6770,7 +6793,6 @@
           <w:spacing w:val="0"/>
           <w:sz w:val="20"/>
           <w:szCs w:val="20"/>
-          <w:bdr w:val="none" w:color="auto" w:sz="0" w:space="0"/>
           <w:shd w:val="clear" w:fill="FFFFFF"/>
         </w:rPr>
         <w:t>Path</w:t>
@@ -6785,7 +6807,6 @@
           <w:spacing w:val="0"/>
           <w:sz w:val="20"/>
           <w:szCs w:val="20"/>
-          <w:bdr w:val="none" w:color="auto" w:sz="0" w:space="0"/>
           <w:shd w:val="clear" w:fill="FFFFFF"/>
         </w:rPr>
         <w:t>” and click “Edit.”</w:t>
@@ -7211,16 +7232,20 @@
           <w:szCs w:val="20"/>
           <w:shd w:val="clear" w:fill="FFFFFF"/>
         </w:rPr>
-        <w:t>Step #6:Run SonarScanner</w:t>
-      </w:r>
-      <w:bookmarkStart w:id="0" w:name="_GoBack"/>
-      <w:bookmarkEnd w:id="0"/>
-      <w:r>
-        <w:rPr>
-          <w:rStyle w:val="7"/>
+        <w:t>Step #6:Run SonarScanner Analysis:</w:t>
+      </w:r>
+    </w:p>
+    <w:p>
+      <w:pPr>
+        <w:widowControl w:val="0"/>
+        <w:numPr>
+          <w:ilvl w:val="0"/>
+          <w:numId w:val="0"/>
+        </w:numPr>
+        <w:ind w:leftChars="0"/>
+        <w:jc w:val="both"/>
+        <w:rPr>
           <w:rFonts w:ascii="sans-serif" w:hAnsi="sans-serif" w:eastAsia="sans-serif" w:cs="sans-serif"/>
-          <w:b/>
-          <w:bCs/>
           <w:i w:val="0"/>
           <w:iCs w:val="0"/>
           <w:caps w:val="0"/>
@@ -7230,18 +7255,8 @@
           <w:szCs w:val="20"/>
           <w:shd w:val="clear" w:fill="FFFFFF"/>
         </w:rPr>
-        <w:t xml:space="preserve"> Analysis:</w:t>
-      </w:r>
-    </w:p>
-    <w:p>
-      <w:pPr>
-        <w:widowControl w:val="0"/>
-        <w:numPr>
-          <w:ilvl w:val="0"/>
-          <w:numId w:val="0"/>
-        </w:numPr>
-        <w:ind w:leftChars="0"/>
-        <w:jc w:val="both"/>
+      </w:pPr>
+      <w:r>
         <w:rPr>
           <w:rFonts w:ascii="sans-serif" w:hAnsi="sans-serif" w:eastAsia="sans-serif" w:cs="sans-serif"/>
           <w:i w:val="0"/>
@@ -7253,10 +7268,20 @@
           <w:szCs w:val="20"/>
           <w:shd w:val="clear" w:fill="FFFFFF"/>
         </w:rPr>
-      </w:pPr>
-      <w:r>
-        <w:rPr>
-          <w:rFonts w:ascii="sans-serif" w:hAnsi="sans-serif" w:eastAsia="sans-serif" w:cs="sans-serif"/>
+        <w:t>Navigate to the base directory of your project using the command prompt or terminal and execute the following command to start the analysis:</w:t>
+      </w:r>
+    </w:p>
+    <w:p>
+      <w:pPr>
+        <w:widowControl w:val="0"/>
+        <w:numPr>
+          <w:ilvl w:val="0"/>
+          <w:numId w:val="0"/>
+        </w:numPr>
+        <w:ind w:leftChars="0"/>
+        <w:jc w:val="both"/>
+        <w:rPr>
+          <w:rFonts w:hint="default" w:ascii="sans-serif" w:hAnsi="sans-serif" w:eastAsia="sans-serif" w:cs="sans-serif"/>
           <w:i w:val="0"/>
           <w:iCs w:val="0"/>
           <w:caps w:val="0"/>
@@ -7266,20 +7291,10 @@
           <w:szCs w:val="20"/>
           <w:shd w:val="clear" w:fill="FFFFFF"/>
         </w:rPr>
-        <w:t>Navigate to the base directory of your project using the command prompt or terminal and execute the following command to start the analysis:</w:t>
-      </w:r>
-    </w:p>
-    <w:p>
-      <w:pPr>
-        <w:widowControl w:val="0"/>
-        <w:numPr>
-          <w:ilvl w:val="0"/>
-          <w:numId w:val="0"/>
-        </w:numPr>
-        <w:ind w:leftChars="0"/>
-        <w:jc w:val="both"/>
-        <w:rPr>
-          <w:rFonts w:ascii="sans-serif" w:hAnsi="sans-serif" w:eastAsia="sans-serif" w:cs="sans-serif"/>
+      </w:pPr>
+      <w:r>
+        <w:rPr>
+          <w:rFonts w:hint="default" w:ascii="sans-serif" w:hAnsi="sans-serif" w:eastAsia="sans-serif" w:cs="sans-serif"/>
           <w:i w:val="0"/>
           <w:iCs w:val="0"/>
           <w:caps w:val="0"/>
@@ -7289,8 +7304,18 @@
           <w:szCs w:val="20"/>
           <w:shd w:val="clear" w:fill="FFFFFF"/>
         </w:rPr>
-      </w:pPr>
-      <w:r>
+        <w:t>sonar-scanner</w:t>
+      </w:r>
+    </w:p>
+    <w:p>
+      <w:pPr>
+        <w:widowControl w:val="0"/>
+        <w:numPr>
+          <w:ilvl w:val="0"/>
+          <w:numId w:val="0"/>
+        </w:numPr>
+        <w:ind w:leftChars="0"/>
+        <w:jc w:val="both"/>
         <w:rPr>
           <w:rFonts w:hint="default" w:ascii="sans-serif" w:hAnsi="sans-serif" w:eastAsia="sans-serif" w:cs="sans-serif"/>
           <w:i w:val="0"/>
@@ -7302,8 +7327,342 @@
           <w:szCs w:val="20"/>
           <w:shd w:val="clear" w:fill="FFFFFF"/>
         </w:rPr>
-        <w:t>sonar-scanner</w:t>
-      </w:r>
+      </w:pPr>
+    </w:p>
+    <w:p>
+      <w:pPr>
+        <w:widowControl w:val="0"/>
+        <w:numPr>
+          <w:ilvl w:val="0"/>
+          <w:numId w:val="0"/>
+        </w:numPr>
+        <w:ind w:leftChars="0"/>
+        <w:jc w:val="both"/>
+        <w:rPr>
+          <w:rFonts w:hint="default" w:ascii="Calibri" w:hAnsi="Calibri" w:eastAsia="sans-serif" w:cs="Calibri"/>
+          <w:i w:val="0"/>
+          <w:iCs w:val="0"/>
+          <w:caps w:val="0"/>
+          <w:color w:val="2A2A2A"/>
+          <w:spacing w:val="0"/>
+          <w:sz w:val="20"/>
+          <w:szCs w:val="20"/>
+          <w:shd w:val="clear" w:fill="FFFFFF"/>
+          <w:lang w:val="fr-FR"/>
+        </w:rPr>
+      </w:pPr>
+      <w:r>
+        <w:rPr>
+          <w:rFonts w:hint="default" w:ascii="Calibri" w:hAnsi="Calibri" w:eastAsia="sans-serif" w:cs="Calibri"/>
+          <w:i w:val="0"/>
+          <w:iCs w:val="0"/>
+          <w:color w:val="2A2A2A"/>
+          <w:spacing w:val="0"/>
+          <w:sz w:val="20"/>
+          <w:szCs w:val="20"/>
+          <w:shd w:val="clear" w:fill="FFFFFF"/>
+          <w:lang w:val="fr-FR"/>
+        </w:rPr>
+        <w:t>W</w:t>
+      </w:r>
+      <w:r>
+        <w:rPr>
+          <w:rFonts w:hint="default" w:ascii="Calibri" w:hAnsi="Calibri" w:eastAsia="sans-serif" w:cs="Calibri"/>
+          <w:i w:val="0"/>
+          <w:iCs w:val="0"/>
+          <w:caps w:val="0"/>
+          <w:color w:val="2A2A2A"/>
+          <w:spacing w:val="0"/>
+          <w:sz w:val="20"/>
+          <w:szCs w:val="20"/>
+          <w:shd w:val="clear" w:fill="FFFFFF"/>
+          <w:lang w:val="fr-FR"/>
+        </w:rPr>
+        <w:t>e have three confiure file:</w:t>
+      </w:r>
+    </w:p>
+    <w:p>
+      <w:pPr>
+        <w:widowControl w:val="0"/>
+        <w:numPr>
+          <w:ilvl w:val="0"/>
+          <w:numId w:val="0"/>
+        </w:numPr>
+        <w:ind w:leftChars="0"/>
+        <w:jc w:val="both"/>
+        <w:rPr>
+          <w:rFonts w:hint="default" w:ascii="Calibri" w:hAnsi="Calibri" w:eastAsia="sans-serif" w:cs="Calibri"/>
+          <w:i w:val="0"/>
+          <w:iCs w:val="0"/>
+          <w:caps w:val="0"/>
+          <w:color w:val="2A2A2A"/>
+          <w:spacing w:val="0"/>
+          <w:sz w:val="20"/>
+          <w:szCs w:val="20"/>
+          <w:shd w:val="clear" w:fill="FFFFFF"/>
+          <w:lang w:val="fr-FR"/>
+        </w:rPr>
+      </w:pPr>
+      <w:r>
+        <w:rPr>
+          <w:rFonts w:hint="default" w:ascii="Calibri" w:hAnsi="Calibri" w:eastAsia="sans-serif" w:cs="Calibri"/>
+          <w:i w:val="0"/>
+          <w:iCs w:val="0"/>
+          <w:color w:val="2A2A2A"/>
+          <w:spacing w:val="0"/>
+          <w:sz w:val="20"/>
+          <w:szCs w:val="20"/>
+          <w:shd w:val="clear" w:fill="FFFFFF"/>
+          <w:lang w:val="fr-FR"/>
+        </w:rPr>
+        <w:t>(in sonarqube)</w:t>
+      </w:r>
+      <w:r>
+        <w:rPr>
+          <w:rFonts w:hint="default" w:ascii="Calibri" w:hAnsi="Calibri" w:eastAsia="sans-serif" w:cs="Calibri"/>
+          <w:i w:val="0"/>
+          <w:iCs w:val="0"/>
+          <w:color w:val="0000FF"/>
+          <w:spacing w:val="0"/>
+          <w:sz w:val="20"/>
+          <w:szCs w:val="20"/>
+          <w:shd w:val="clear" w:fill="FFFFFF"/>
+          <w:lang w:val="fr-FR"/>
+        </w:rPr>
+        <w:t>S</w:t>
+      </w:r>
+      <w:r>
+        <w:rPr>
+          <w:rFonts w:hint="default" w:ascii="Calibri" w:hAnsi="Calibri" w:eastAsia="sans-serif" w:cs="Calibri"/>
+          <w:i w:val="0"/>
+          <w:iCs w:val="0"/>
+          <w:caps w:val="0"/>
+          <w:color w:val="0000FF"/>
+          <w:spacing w:val="0"/>
+          <w:sz w:val="20"/>
+          <w:szCs w:val="20"/>
+          <w:shd w:val="clear" w:fill="FFFFFF"/>
+          <w:lang w:val="fr-FR"/>
+        </w:rPr>
+        <w:t>erver</w:t>
+      </w:r>
+      <w:r>
+        <w:rPr>
+          <w:rFonts w:hint="default" w:ascii="Calibri" w:hAnsi="Calibri" w:eastAsia="sans-serif" w:cs="Calibri"/>
+          <w:i w:val="0"/>
+          <w:iCs w:val="0"/>
+          <w:caps w:val="0"/>
+          <w:color w:val="2A2A2A"/>
+          <w:spacing w:val="0"/>
+          <w:sz w:val="20"/>
+          <w:szCs w:val="20"/>
+          <w:shd w:val="clear" w:fill="FFFFFF"/>
+          <w:lang w:val="fr-FR"/>
+        </w:rPr>
+        <w:t>:  sonar.properties</w:t>
+      </w:r>
+    </w:p>
+    <w:p>
+      <w:pPr>
+        <w:widowControl w:val="0"/>
+        <w:numPr>
+          <w:ilvl w:val="0"/>
+          <w:numId w:val="0"/>
+        </w:numPr>
+        <w:ind w:leftChars="0"/>
+        <w:jc w:val="both"/>
+        <w:rPr>
+          <w:rFonts w:hint="default" w:ascii="Calibri" w:hAnsi="Calibri" w:eastAsia="sans-serif" w:cs="Calibri"/>
+          <w:i w:val="0"/>
+          <w:iCs w:val="0"/>
+          <w:caps w:val="0"/>
+          <w:color w:val="2A2A2A"/>
+          <w:spacing w:val="0"/>
+          <w:sz w:val="20"/>
+          <w:szCs w:val="20"/>
+          <w:shd w:val="clear" w:fill="FFFFFF"/>
+          <w:lang w:val="fr-FR"/>
+        </w:rPr>
+      </w:pPr>
+      <w:r>
+        <w:rPr>
+          <w:rFonts w:hint="default" w:ascii="Calibri" w:hAnsi="Calibri" w:eastAsia="sans-serif" w:cs="Calibri"/>
+          <w:i w:val="0"/>
+          <w:iCs w:val="0"/>
+          <w:color w:val="0000FF"/>
+          <w:spacing w:val="0"/>
+          <w:sz w:val="20"/>
+          <w:szCs w:val="20"/>
+          <w:shd w:val="clear" w:fill="FFFFFF"/>
+          <w:lang w:val="fr-FR"/>
+        </w:rPr>
+        <w:t>S</w:t>
+      </w:r>
+      <w:r>
+        <w:rPr>
+          <w:rFonts w:hint="default" w:ascii="Calibri" w:hAnsi="Calibri" w:eastAsia="sans-serif" w:cs="Calibri"/>
+          <w:i w:val="0"/>
+          <w:iCs w:val="0"/>
+          <w:caps w:val="0"/>
+          <w:color w:val="0000FF"/>
+          <w:spacing w:val="0"/>
+          <w:sz w:val="20"/>
+          <w:szCs w:val="20"/>
+          <w:shd w:val="clear" w:fill="FFFFFF"/>
+          <w:lang w:val="fr-FR"/>
+        </w:rPr>
+        <w:t>canner-sonar</w:t>
+      </w:r>
+      <w:r>
+        <w:rPr>
+          <w:rFonts w:hint="default" w:ascii="Calibri" w:hAnsi="Calibri" w:eastAsia="sans-serif" w:cs="Calibri"/>
+          <w:i w:val="0"/>
+          <w:iCs w:val="0"/>
+          <w:caps w:val="0"/>
+          <w:color w:val="2A2A2A"/>
+          <w:spacing w:val="0"/>
+          <w:sz w:val="20"/>
+          <w:szCs w:val="20"/>
+          <w:shd w:val="clear" w:fill="FFFFFF"/>
+          <w:lang w:val="fr-FR"/>
+        </w:rPr>
+        <w:t>: scanner.properties</w:t>
+      </w:r>
+    </w:p>
+    <w:p>
+      <w:pPr>
+        <w:widowControl w:val="0"/>
+        <w:numPr>
+          <w:ilvl w:val="0"/>
+          <w:numId w:val="0"/>
+        </w:numPr>
+        <w:ind w:leftChars="0"/>
+        <w:jc w:val="both"/>
+        <w:rPr>
+          <w:rFonts w:hint="default" w:ascii="Calibri" w:hAnsi="Calibri" w:eastAsia="sans-serif" w:cs="Calibri"/>
+          <w:i w:val="0"/>
+          <w:iCs w:val="0"/>
+          <w:caps w:val="0"/>
+          <w:color w:val="2A2A2A"/>
+          <w:spacing w:val="0"/>
+          <w:sz w:val="20"/>
+          <w:szCs w:val="20"/>
+          <w:shd w:val="clear" w:fill="FFFFFF"/>
+          <w:lang w:val="fr-FR"/>
+        </w:rPr>
+      </w:pPr>
+      <w:r>
+        <w:rPr>
+          <w:rFonts w:hint="default" w:ascii="Calibri" w:hAnsi="Calibri" w:eastAsia="sans-serif" w:cs="Calibri"/>
+          <w:i w:val="0"/>
+          <w:iCs w:val="0"/>
+          <w:color w:val="2A2A2A"/>
+          <w:spacing w:val="0"/>
+          <w:sz w:val="20"/>
+          <w:szCs w:val="20"/>
+          <w:shd w:val="clear" w:fill="FFFFFF"/>
+          <w:lang w:val="fr-FR"/>
+        </w:rPr>
+        <w:t>(in project)</w:t>
+      </w:r>
+      <w:r>
+        <w:rPr>
+          <w:rFonts w:hint="default" w:ascii="Calibri" w:hAnsi="Calibri" w:eastAsia="sans-serif" w:cs="Calibri"/>
+          <w:i w:val="0"/>
+          <w:iCs w:val="0"/>
+          <w:color w:val="0000FF"/>
+          <w:spacing w:val="0"/>
+          <w:sz w:val="20"/>
+          <w:szCs w:val="20"/>
+          <w:shd w:val="clear" w:fill="FFFFFF"/>
+          <w:lang w:val="fr-FR"/>
+        </w:rPr>
+        <w:t>C</w:t>
+      </w:r>
+      <w:r>
+        <w:rPr>
+          <w:rFonts w:hint="default" w:ascii="Calibri" w:hAnsi="Calibri" w:eastAsia="sans-serif" w:cs="Calibri"/>
+          <w:i w:val="0"/>
+          <w:iCs w:val="0"/>
+          <w:caps w:val="0"/>
+          <w:color w:val="0000FF"/>
+          <w:spacing w:val="0"/>
+          <w:sz w:val="20"/>
+          <w:szCs w:val="20"/>
+          <w:shd w:val="clear" w:fill="FFFFFF"/>
+          <w:lang w:val="fr-FR"/>
+        </w:rPr>
+        <w:t>ode</w:t>
+      </w:r>
+      <w:r>
+        <w:rPr>
+          <w:rFonts w:hint="default" w:ascii="Calibri" w:hAnsi="Calibri" w:eastAsia="sans-serif" w:cs="Calibri"/>
+          <w:i w:val="0"/>
+          <w:iCs w:val="0"/>
+          <w:caps w:val="0"/>
+          <w:color w:val="2A2A2A"/>
+          <w:spacing w:val="0"/>
+          <w:sz w:val="20"/>
+          <w:szCs w:val="20"/>
+          <w:shd w:val="clear" w:fill="FFFFFF"/>
+          <w:lang w:val="fr-FR"/>
+        </w:rPr>
+        <w:t>: project.properties</w:t>
+      </w:r>
+    </w:p>
+    <w:p>
+      <w:pPr>
+        <w:widowControl w:val="0"/>
+        <w:numPr>
+          <w:ilvl w:val="0"/>
+          <w:numId w:val="0"/>
+        </w:numPr>
+        <w:ind w:leftChars="0"/>
+        <w:jc w:val="both"/>
+        <w:rPr>
+          <w:rFonts w:hint="default" w:ascii="sans-serif" w:hAnsi="sans-serif" w:eastAsia="sans-serif" w:cs="sans-serif"/>
+          <w:i w:val="0"/>
+          <w:iCs w:val="0"/>
+          <w:caps w:val="0"/>
+          <w:color w:val="2A2A2A"/>
+          <w:spacing w:val="0"/>
+          <w:sz w:val="20"/>
+          <w:szCs w:val="20"/>
+          <w:shd w:val="clear" w:fill="FFFFFF"/>
+          <w:lang w:val="fr-FR"/>
+        </w:rPr>
+      </w:pPr>
+      <w:r>
+        <w:rPr>
+          <w:rFonts w:hint="default" w:ascii="sans-serif" w:hAnsi="sans-serif" w:eastAsia="sans-serif" w:cs="sans-serif"/>
+          <w:i w:val="0"/>
+          <w:iCs w:val="0"/>
+          <w:color w:val="2A2A2A"/>
+          <w:spacing w:val="0"/>
+          <w:sz w:val="20"/>
+          <w:szCs w:val="20"/>
+          <w:shd w:val="clear" w:fill="FFFFFF"/>
+          <w:lang w:val="fr-FR"/>
+        </w:rPr>
+        <w:t>H</w:t>
+      </w:r>
+      <w:r>
+        <w:rPr>
+          <w:rFonts w:hint="default" w:ascii="sans-serif" w:hAnsi="sans-serif" w:eastAsia="sans-serif" w:cs="sans-serif"/>
+          <w:i w:val="0"/>
+          <w:iCs w:val="0"/>
+          <w:caps w:val="0"/>
+          <w:color w:val="2A2A2A"/>
+          <w:spacing w:val="0"/>
+          <w:sz w:val="20"/>
+          <w:szCs w:val="20"/>
+          <w:shd w:val="clear" w:fill="FFFFFF"/>
+          <w:lang w:val="fr-FR"/>
+        </w:rPr>
+        <w:t>ow to run sonar-sanner: from command prompt go to project-&gt;path with filename</w:t>
+      </w:r>
+      <w:bookmarkStart w:id="0" w:name="_GoBack"/>
+      <w:bookmarkEnd w:id="0"/>
     </w:p>
     <w:p>
       <w:pPr>

</xml_diff>